<commit_message>
Esta es la version final de la actividad 1
</commit_message>
<xml_diff>
--- a/actividad 1.docx
+++ b/actividad 1.docx
@@ -180,20 +180,28 @@
       <w:r>
         <w:t xml:space="preserve">¿Qué otra técnica podría utilizar para complementar la información que no </w:t>
       </w:r>
-      <w:proofErr w:type="spellStart"/>
-      <w:r>
-        <w:t>este</w:t>
-      </w:r>
-      <w:proofErr w:type="spellEnd"/>
+      <w:r>
+        <w:t>esté</w:t>
+      </w:r>
       <w:r>
         <w:t xml:space="preserve"> disponible por medio de ese tipo de pregunta?</w:t>
       </w:r>
-    </w:p>
-    <w:p>
       <w:bookmarkStart w:id="0" w:name="_GoBack"/>
       <w:bookmarkEnd w:id="0"/>
     </w:p>
-    <w:p/>
+    <w:p>
+      <w:r>
+        <w:t>Alguna otra técnica podría ser visitar las sucursales y observar a los clientes</w:t>
+      </w:r>
+      <w:r>
+        <w:t xml:space="preserve">, así como también platicar con ellos conocer los gustos y tendencias respecto de los aparatos que ellos requieren para su entrenamiento. </w:t>
+      </w:r>
+    </w:p>
+    <w:p>
+      <w:r>
+        <w:t>Se podría hacer una encuesta entre los clientes también sobre cuál sería el mejor medio para votar para futuras adquisiciones o para poder dar su opinión y ser tomados en cuenta para decisiones del GYM.</w:t>
+      </w:r>
+    </w:p>
     <w:sectPr>
       <w:pgSz w:w="12240" w:h="15840"/>
       <w:pgMar w:top="1417" w:right="1701" w:bottom="1417" w:left="1701" w:header="708" w:footer="708" w:gutter="0"/>

</xml_diff>